<commit_message>
Mise à jour de la du word, ainsi que  l'ajout des images utilisé pour la documentation
</commit_message>
<xml_diff>
--- a/Version_Doc/2016_06_02_Documentation_TPI_2016_GabrielStrano.docx
+++ b/Version_Doc/2016_06_02_Documentation_TPI_2016_GabrielStrano.docx
@@ -474,7 +474,23 @@
     </w:p>
     <w:p>
       <w:r>
-        <w:t xml:space="preserve">J'ai choisi de faire mon projet en CSharpe car durant ma formation j'ai pu utiliser différent langage de programmation, mais c'est en CSharpe que je pense avoir le plus de facilité. </w:t>
+        <w:t xml:space="preserve">J'ai choisi de faire mon projet en </w:t>
+      </w:r>
+      <w:proofErr w:type="spellStart"/>
+      <w:r>
+        <w:t>CSharpe</w:t>
+      </w:r>
+      <w:proofErr w:type="spellEnd"/>
+      <w:r>
+        <w:t xml:space="preserve"> car durant ma formation j'ai pu utiliser différent langage de programmation, mais c'est en </w:t>
+      </w:r>
+      <w:proofErr w:type="spellStart"/>
+      <w:r>
+        <w:t>CSharpe</w:t>
+      </w:r>
+      <w:proofErr w:type="spellEnd"/>
+      <w:r>
+        <w:t xml:space="preserve"> que je pense avoir le plus de facilité. </w:t>
       </w:r>
     </w:p>
     <w:p>
@@ -515,43 +531,1427 @@
         <w:pStyle w:val="Titre2"/>
       </w:pPr>
       <w:r>
-        <w:t>Fonctionnalité disponible pour les utilisateurs</w:t>
+        <w:t>Préambule</w:t>
+      </w:r>
+    </w:p>
+    <w:p>
+      <w:r>
+        <w:t>Pour</w:t>
+      </w:r>
+      <w:r>
+        <w:t xml:space="preserve"> pouvoir utiliser cette application dans de bonne condition, </w:t>
+      </w:r>
+      <w:r>
+        <w:t xml:space="preserve"> plusieurs interfaces ont dû être crées.</w:t>
+      </w:r>
+    </w:p>
+    <w:p>
+      <w:pPr>
+        <w:pStyle w:val="Paragraphedeliste"/>
+        <w:numPr>
+          <w:ilvl w:val="0"/>
+          <w:numId w:val="1"/>
+        </w:numPr>
+      </w:pPr>
+      <w:r>
+        <w:t>Application serveur et client</w:t>
+      </w:r>
+    </w:p>
+    <w:p>
+      <w:pPr>
+        <w:pStyle w:val="Paragraphedeliste"/>
+        <w:numPr>
+          <w:ilvl w:val="1"/>
+          <w:numId w:val="1"/>
+        </w:numPr>
+      </w:pPr>
+      <w:r>
+        <w:t>Interface de connexion</w:t>
+      </w:r>
+    </w:p>
+    <w:p>
+      <w:pPr>
+        <w:pStyle w:val="Paragraphedeliste"/>
+        <w:numPr>
+          <w:ilvl w:val="1"/>
+          <w:numId w:val="1"/>
+        </w:numPr>
+      </w:pPr>
+      <w:r>
+        <w:t>Interface du programme</w:t>
+      </w:r>
+    </w:p>
+    <w:p>
+      <w:pPr>
+        <w:pStyle w:val="Paragraphedeliste"/>
+        <w:numPr>
+          <w:ilvl w:val="1"/>
+          <w:numId w:val="1"/>
+        </w:numPr>
+      </w:pPr>
+      <w:r>
+        <w:t>Interface de déconnexion</w:t>
+      </w:r>
+    </w:p>
+    <w:p>
+      <w:pPr>
+        <w:pStyle w:val="Paragraphedeliste"/>
+        <w:numPr>
+          <w:ilvl w:val="1"/>
+          <w:numId w:val="1"/>
+        </w:numPr>
+      </w:pPr>
+      <w:r>
+        <w:t>Interface à propos</w:t>
+      </w:r>
+    </w:p>
+    <w:p>
+      <w:pPr>
+        <w:pStyle w:val="Paragraphedeliste"/>
+        <w:numPr>
+          <w:ilvl w:val="1"/>
+          <w:numId w:val="1"/>
+        </w:numPr>
+      </w:pPr>
+      <w:r>
+        <w:t>Interface permettant de changer leur mot de passe</w:t>
+      </w:r>
+    </w:p>
+    <w:p>
+      <w:pPr>
+        <w:pStyle w:val="Paragraphedeliste"/>
+        <w:numPr>
+          <w:ilvl w:val="0"/>
+          <w:numId w:val="1"/>
+        </w:numPr>
+      </w:pPr>
+      <w:r>
+        <w:t>Application serveur</w:t>
+      </w:r>
+    </w:p>
+    <w:p>
+      <w:pPr>
+        <w:pStyle w:val="Paragraphedeliste"/>
+        <w:numPr>
+          <w:ilvl w:val="1"/>
+          <w:numId w:val="1"/>
+        </w:numPr>
+      </w:pPr>
+      <w:r>
+        <w:t>Interface permettant de modifier les informations des autres utilisateurs</w:t>
+      </w:r>
+    </w:p>
+    <w:p>
+      <w:r>
+        <w:br w:type="page"/>
+      </w:r>
+    </w:p>
+    <w:p>
+      <w:pPr>
+        <w:pStyle w:val="Titre2"/>
+      </w:pPr>
+      <w:r>
+        <w:lastRenderedPageBreak/>
+        <w:t xml:space="preserve"> point de vu </w:t>
+      </w:r>
+      <w:r>
+        <w:t>du client</w:t>
+      </w:r>
+      <w:r>
+        <w:t>/Administrateur</w:t>
+      </w:r>
+    </w:p>
+    <w:p>
+      <w:r>
+        <w:rPr>
+          <w:noProof/>
+          <w:lang w:eastAsia="fr-CH"/>
+        </w:rPr>
+        <w:drawing>
+          <wp:anchor distT="0" distB="0" distL="114300" distR="114300" simplePos="0" relativeHeight="251658240" behindDoc="0" locked="0" layoutInCell="1" allowOverlap="1" wp14:anchorId="1F90A359" wp14:editId="0AD7598A">
+            <wp:simplePos x="0" y="0"/>
+            <wp:positionH relativeFrom="column">
+              <wp:posOffset>290830</wp:posOffset>
+            </wp:positionH>
+            <wp:positionV relativeFrom="paragraph">
+              <wp:posOffset>67945</wp:posOffset>
+            </wp:positionV>
+            <wp:extent cx="2670810" cy="1562100"/>
+            <wp:effectExtent l="0" t="0" r="0" b="0"/>
+            <wp:wrapSquare wrapText="bothSides"/>
+            <wp:docPr id="1" name="Image 1" descr="C:\Users\STRANOG_INFO\Desktop\talkEntreprise\img_Mockup\Login.png"/>
+            <wp:cNvGraphicFramePr>
+              <a:graphicFrameLocks xmlns:a="http://schemas.openxmlformats.org/drawingml/2006/main" noChangeAspect="1"/>
+            </wp:cNvGraphicFramePr>
+            <a:graphic xmlns:a="http://schemas.openxmlformats.org/drawingml/2006/main">
+              <a:graphicData uri="http://schemas.openxmlformats.org/drawingml/2006/picture">
+                <pic:pic xmlns:pic="http://schemas.openxmlformats.org/drawingml/2006/picture">
+                  <pic:nvPicPr>
+                    <pic:cNvPr id="0" name="Picture 1" descr="C:\Users\STRANOG_INFO\Desktop\talkEntreprise\img_Mockup\Login.png"/>
+                    <pic:cNvPicPr>
+                      <a:picLocks noChangeAspect="1" noChangeArrowheads="1"/>
+                    </pic:cNvPicPr>
+                  </pic:nvPicPr>
+                  <pic:blipFill>
+                    <a:blip r:embed="rId8">
+                      <a:extLst>
+                        <a:ext uri="{28A0092B-C50C-407E-A947-70E740481C1C}">
+                          <a14:useLocalDpi xmlns:a14="http://schemas.microsoft.com/office/drawing/2010/main" val="0"/>
+                        </a:ext>
+                      </a:extLst>
+                    </a:blip>
+                    <a:srcRect/>
+                    <a:stretch>
+                      <a:fillRect/>
+                    </a:stretch>
+                  </pic:blipFill>
+                  <pic:spPr bwMode="auto">
+                    <a:xfrm>
+                      <a:off x="0" y="0"/>
+                      <a:ext cx="2670810" cy="1562100"/>
+                    </a:xfrm>
+                    <a:prstGeom prst="rect">
+                      <a:avLst/>
+                    </a:prstGeom>
+                    <a:noFill/>
+                    <a:ln>
+                      <a:noFill/>
+                    </a:ln>
+                  </pic:spPr>
+                </pic:pic>
+              </a:graphicData>
+            </a:graphic>
+            <wp14:sizeRelH relativeFrom="page">
+              <wp14:pctWidth>0</wp14:pctWidth>
+            </wp14:sizeRelH>
+            <wp14:sizeRelV relativeFrom="page">
+              <wp14:pctHeight>0</wp14:pctHeight>
+            </wp14:sizeRelV>
+          </wp:anchor>
+        </w:drawing>
       </w:r>
     </w:p>
     <w:p/>
     <w:p>
+      <w:r>
+        <w:t>Cette interface permet à n’importe quel utilisateur  de se connecter.</w:t>
+      </w:r>
+    </w:p>
+    <w:p>
+      <w:r>
+        <w:rPr>
+          <w:noProof/>
+        </w:rPr>
+        <mc:AlternateContent>
+          <mc:Choice Requires="wps">
+            <w:drawing>
+              <wp:anchor distT="0" distB="0" distL="114300" distR="114300" simplePos="0" relativeHeight="251660288" behindDoc="0" locked="0" layoutInCell="1" allowOverlap="1" wp14:anchorId="30410505" wp14:editId="496A6F3A">
+                <wp:simplePos x="0" y="0"/>
+                <wp:positionH relativeFrom="column">
+                  <wp:posOffset>-2785110</wp:posOffset>
+                </wp:positionH>
+                <wp:positionV relativeFrom="paragraph">
+                  <wp:posOffset>297815</wp:posOffset>
+                </wp:positionV>
+                <wp:extent cx="2670810" cy="266700"/>
+                <wp:effectExtent l="0" t="0" r="0" b="0"/>
+                <wp:wrapSquare wrapText="bothSides"/>
+                <wp:docPr id="2" name="Zone de texte 2"/>
+                <wp:cNvGraphicFramePr/>
+                <a:graphic xmlns:a="http://schemas.openxmlformats.org/drawingml/2006/main">
+                  <a:graphicData uri="http://schemas.microsoft.com/office/word/2010/wordprocessingShape">
+                    <wps:wsp>
+                      <wps:cNvSpPr txBox="1"/>
+                      <wps:spPr>
+                        <a:xfrm>
+                          <a:off x="0" y="0"/>
+                          <a:ext cx="2670810" cy="266700"/>
+                        </a:xfrm>
+                        <a:prstGeom prst="rect">
+                          <a:avLst/>
+                        </a:prstGeom>
+                        <a:solidFill>
+                          <a:prstClr val="white"/>
+                        </a:solidFill>
+                        <a:ln>
+                          <a:noFill/>
+                        </a:ln>
+                        <a:effectLst/>
+                      </wps:spPr>
+                      <wps:txbx>
+                        <w:txbxContent>
+                          <w:p>
+                            <w:pPr>
+                              <w:pStyle w:val="Lgende"/>
+                              <w:rPr>
+                                <w:noProof/>
+                                <w:sz w:val="20"/>
+                                <w:szCs w:val="20"/>
+                              </w:rPr>
+                            </w:pPr>
+                            <w:r>
+                              <w:rPr>
+                                <w:noProof/>
+                              </w:rPr>
+                              <w:fldChar w:fldCharType="begin"/>
+                            </w:r>
+                            <w:r>
+                              <w:rPr>
+                                <w:noProof/>
+                              </w:rPr>
+                              <w:instrText xml:space="preserve"> SEQ Figure \* ARABIC </w:instrText>
+                            </w:r>
+                            <w:r>
+                              <w:rPr>
+                                <w:noProof/>
+                              </w:rPr>
+                              <w:fldChar w:fldCharType="separate"/>
+                            </w:r>
+                            <w:r>
+                              <w:rPr>
+                                <w:noProof/>
+                              </w:rPr>
+                              <w:t>1</w:t>
+                            </w:r>
+                            <w:r>
+                              <w:rPr>
+                                <w:noProof/>
+                              </w:rPr>
+                              <w:fldChar w:fldCharType="end"/>
+                            </w:r>
+                            <w:r>
+                              <w:rPr>
+                                <w:noProof/>
+                              </w:rPr>
+                              <w:t xml:space="preserve"> I</w:t>
+                            </w:r>
+                            <w:proofErr w:type="spellStart"/>
+                            <w:r>
+                              <w:t>nterface</w:t>
+                            </w:r>
+                            <w:proofErr w:type="spellEnd"/>
+                            <w:r>
+                              <w:t xml:space="preserve"> de connexion</w:t>
+                            </w:r>
+                          </w:p>
+                        </w:txbxContent>
+                      </wps:txbx>
+                      <wps:bodyPr rot="0" spcFirstLastPara="0" vertOverflow="overflow" horzOverflow="overflow" vert="horz" wrap="square" lIns="0" tIns="0" rIns="0" bIns="0" numCol="1" spcCol="0" rtlCol="0" fromWordArt="0" anchor="t" anchorCtr="0" forceAA="0" compatLnSpc="1">
+                        <a:prstTxWarp prst="textNoShape">
+                          <a:avLst/>
+                        </a:prstTxWarp>
+                        <a:noAutofit/>
+                      </wps:bodyPr>
+                    </wps:wsp>
+                  </a:graphicData>
+                </a:graphic>
+                <wp14:sizeRelV relativeFrom="margin">
+                  <wp14:pctHeight>0</wp14:pctHeight>
+                </wp14:sizeRelV>
+              </wp:anchor>
+            </w:drawing>
+          </mc:Choice>
+          <mc:Fallback>
+            <w:pict>
+              <v:shapetype id="_x0000_t202" coordsize="21600,21600" o:spt="202" path="m,l,21600r21600,l21600,xe">
+                <v:stroke joinstyle="miter"/>
+                <v:path gradientshapeok="t" o:connecttype="rect"/>
+              </v:shapetype>
+              <v:shape id="Zone de texte 2" o:spid="_x0000_s1026" type="#_x0000_t202" style="position:absolute;margin-left:-219.3pt;margin-top:23.45pt;width:210.3pt;height:21pt;z-index:251660288;visibility:visible;mso-wrap-style:square;mso-height-percent:0;mso-wrap-distance-left:9pt;mso-wrap-distance-top:0;mso-wrap-distance-right:9pt;mso-wrap-distance-bottom:0;mso-position-horizontal:absolute;mso-position-horizontal-relative:text;mso-position-vertical:absolute;mso-position-vertical-relative:text;mso-height-percent:0;mso-height-relative:margin;v-text-anchor:top" o:gfxdata="UEsDBBQABgAIAAAAIQC2gziS/gAAAOEBAAATAAAAW0NvbnRlbnRfVHlwZXNdLnhtbJSRQU7DMBBF&#10;90jcwfIWJU67QAgl6YK0S0CoHGBkTxKLZGx5TGhvj5O2G0SRWNoz/78nu9wcxkFMGNg6quQqL6RA&#10;0s5Y6ir5vt9lD1JwBDIwOMJKHpHlpr69KfdHjyxSmriSfYz+USnWPY7AufNIadK6MEJMx9ApD/oD&#10;OlTrorhX2lFEilmcO2RdNtjC5xDF9pCuTyYBB5bi6bQ4syoJ3g9WQ0ymaiLzg5KdCXlKLjvcW893&#10;SUOqXwnz5DrgnHtJTxOsQfEKIT7DmDSUCaxw7Rqn8787ZsmRM9e2VmPeBN4uqYvTtW7jvijg9N/y&#10;JsXecLq0q+WD6m8AAAD//wMAUEsDBBQABgAIAAAAIQA4/SH/1gAAAJQBAAALAAAAX3JlbHMvLnJl&#10;bHOkkMFqwzAMhu+DvYPRfXGawxijTi+j0GvpHsDYimMaW0Yy2fr2M4PBMnrbUb/Q94l/f/hMi1qR&#10;JVI2sOt6UJgd+ZiDgffL8ekFlFSbvV0oo4EbChzGx4f9GRdb25HMsYhqlCwG5lrLq9biZkxWOiqY&#10;22YiTra2kYMu1l1tQD30/bPm3wwYN0x18gb45AdQl1tp5j/sFB2T0FQ7R0nTNEV3j6o9feQzro1i&#10;OWA14Fm+Q8a1a8+Bvu/d/dMb2JY5uiPbhG/ktn4cqGU/er3pcvwCAAD//wMAUEsDBBQABgAIAAAA&#10;IQCKiHeeNwIAAHMEAAAOAAAAZHJzL2Uyb0RvYy54bWysVE1v2zAMvQ/YfxB0X5z4kBVGnSJLkWFA&#10;0BZIhwK7KbIUC5BETVJiZ79+lGynW7fTsIvML5Hie6Rv73qjyVn4oMDWdDGbUyIsh0bZY02/Pm8/&#10;3FASIrMN02BFTS8i0LvV+3e3natECS3oRniCSWyoOlfTNkZXFUXgrTAszMAJi04J3rCIqj8WjWcd&#10;Zje6KOfzZdGBb5wHLkJA6/3gpKucX0rB46OUQUSia4pvi/n0+Tyks1jdsuromWsVH5/B/uEVhimL&#10;Ra+p7llk5OTVH6mM4h4CyDjjYAqQUnGRe8BuFvM33exb5kTuBcEJ7gpT+H9p+cP5yRPV1LSkxDKD&#10;FH1DokgjSBR9FKRMEHUuVBi5dxgb+0/QI9WTPaAxdd5Lb9IXeyLoR7AvV4AxE+FoLJcf5zcLdHH0&#10;lUvUMgPF623nQ/wswJAk1NQjgRlXdt6FiC/B0CkkFQugVbNVWiclOTbakzNDsrtWRZHeiDd+i9I2&#10;xVpItwb3YBF5WsYqqeGhsSTF/tCPKByguSAIHoZJCo5vFZbdsRCfmMfRweZwHeIjHlJDV1MYJUpa&#10;8D/+Zk/xyCh6KelwFGsavp+YF5ToLxa5TnM7CX4SDpNgT2YD2PACF83xLOIFH/UkSg/mBbdknaqg&#10;i1mOtWoaJ3ETh4XALeNivc5BOJ2OxZ3dO55ST/A+9y/Mu5GcNCAPMA0pq95wNMQOYK9PEaTKBCZA&#10;BxSRm6TgZGeWxi1Mq/OrnqNe/xWrnwAAAP//AwBQSwMEFAAGAAgAAAAhALkCVjbgAAAACgEAAA8A&#10;AABkcnMvZG93bnJldi54bWxMj8FOwzAQRO9I/IO1SFxQ6rRUkZvGqaCFGxxaqp7d2E0i4nVkO036&#10;9ywnOK72aeZNsZlsx67Gh9ahhPksBWawcrrFWsLx6z0RwEJUqFXn0Ei4mQCb8v6uULl2I+7N9RBr&#10;RiEYciWhibHPOQ9VY6wKM9cbpN/Feasinb7m2quRwm3HF2macatapIZG9WbbmOr7MFgJ2c4P4x63&#10;T7vj24f67OvF6fV2kvLxYXpZA4tmin8w/OqTOpTkdHYD6sA6CcnyWWTESlhmK2BEJHNB684ShFgB&#10;Lwv+f0L5AwAA//8DAFBLAQItABQABgAIAAAAIQC2gziS/gAAAOEBAAATAAAAAAAAAAAAAAAAAAAA&#10;AABbQ29udGVudF9UeXBlc10ueG1sUEsBAi0AFAAGAAgAAAAhADj9If/WAAAAlAEAAAsAAAAAAAAA&#10;AAAAAAAALwEAAF9yZWxzLy5yZWxzUEsBAi0AFAAGAAgAAAAhAIqId543AgAAcwQAAA4AAAAAAAAA&#10;AAAAAAAALgIAAGRycy9lMm9Eb2MueG1sUEsBAi0AFAAGAAgAAAAhALkCVjbgAAAACgEAAA8AAAAA&#10;AAAAAAAAAAAAkQQAAGRycy9kb3ducmV2LnhtbFBLBQYAAAAABAAEAPMAAACeBQAAAAA=&#10;" stroked="f">
+                <v:textbox inset="0,0,0,0">
+                  <w:txbxContent>
+                    <w:p>
+                      <w:pPr>
+                        <w:pStyle w:val="Lgende"/>
+                        <w:rPr>
+                          <w:noProof/>
+                          <w:sz w:val="20"/>
+                          <w:szCs w:val="20"/>
+                        </w:rPr>
+                      </w:pPr>
+                      <w:r>
+                        <w:rPr>
+                          <w:noProof/>
+                        </w:rPr>
+                        <w:fldChar w:fldCharType="begin"/>
+                      </w:r>
+                      <w:r>
+                        <w:rPr>
+                          <w:noProof/>
+                        </w:rPr>
+                        <w:instrText xml:space="preserve"> SEQ Figure \* ARABIC </w:instrText>
+                      </w:r>
+                      <w:r>
+                        <w:rPr>
+                          <w:noProof/>
+                        </w:rPr>
+                        <w:fldChar w:fldCharType="separate"/>
+                      </w:r>
+                      <w:r>
+                        <w:rPr>
+                          <w:noProof/>
+                        </w:rPr>
+                        <w:t>1</w:t>
+                      </w:r>
+                      <w:r>
+                        <w:rPr>
+                          <w:noProof/>
+                        </w:rPr>
+                        <w:fldChar w:fldCharType="end"/>
+                      </w:r>
+                      <w:r>
+                        <w:rPr>
+                          <w:noProof/>
+                        </w:rPr>
+                        <w:t xml:space="preserve"> I</w:t>
+                      </w:r>
+                      <w:proofErr w:type="spellStart"/>
+                      <w:r>
+                        <w:t>nterface</w:t>
+                      </w:r>
+                      <w:proofErr w:type="spellEnd"/>
+                      <w:r>
+                        <w:t xml:space="preserve"> de connexion</w:t>
+                      </w:r>
+                    </w:p>
+                  </w:txbxContent>
+                </v:textbox>
+                <w10:wrap type="square"/>
+              </v:shape>
+            </w:pict>
+          </mc:Fallback>
+        </mc:AlternateContent>
+      </w:r>
+    </w:p>
+    <w:p>
+      <w:r>
+        <w:rPr>
+          <w:noProof/>
+          <w:lang w:eastAsia="fr-CH"/>
+        </w:rPr>
+        <w:drawing>
+          <wp:anchor distT="0" distB="0" distL="114300" distR="114300" simplePos="0" relativeHeight="251661312" behindDoc="0" locked="0" layoutInCell="1" allowOverlap="1" wp14:anchorId="7239DED2" wp14:editId="312600E5">
+            <wp:simplePos x="0" y="0"/>
+            <wp:positionH relativeFrom="column">
+              <wp:posOffset>-2785110</wp:posOffset>
+            </wp:positionH>
+            <wp:positionV relativeFrom="paragraph">
+              <wp:posOffset>259080</wp:posOffset>
+            </wp:positionV>
+            <wp:extent cx="2670810" cy="1562100"/>
+            <wp:effectExtent l="0" t="0" r="0" b="0"/>
+            <wp:wrapSquare wrapText="bothSides"/>
+            <wp:docPr id="3" name="Image 3" descr="C:\Users\STRANOG_INFO\Desktop\talkEntreprise\img_Mockup\Program.png"/>
+            <wp:cNvGraphicFramePr>
+              <a:graphicFrameLocks xmlns:a="http://schemas.openxmlformats.org/drawingml/2006/main"/>
+            </wp:cNvGraphicFramePr>
+            <a:graphic xmlns:a="http://schemas.openxmlformats.org/drawingml/2006/main">
+              <a:graphicData uri="http://schemas.openxmlformats.org/drawingml/2006/picture">
+                <pic:pic xmlns:pic="http://schemas.openxmlformats.org/drawingml/2006/picture">
+                  <pic:nvPicPr>
+                    <pic:cNvPr id="0" name="Picture 2" descr="C:\Users\STRANOG_INFO\Desktop\talkEntreprise\img_Mockup\Program.png"/>
+                    <pic:cNvPicPr>
+                      <a:picLocks noChangeAspect="1" noChangeArrowheads="1"/>
+                    </pic:cNvPicPr>
+                  </pic:nvPicPr>
+                  <pic:blipFill>
+                    <a:blip r:embed="rId9">
+                      <a:extLst>
+                        <a:ext uri="{28A0092B-C50C-407E-A947-70E740481C1C}">
+                          <a14:useLocalDpi xmlns:a14="http://schemas.microsoft.com/office/drawing/2010/main" val="0"/>
+                        </a:ext>
+                      </a:extLst>
+                    </a:blip>
+                    <a:srcRect/>
+                    <a:stretch>
+                      <a:fillRect/>
+                    </a:stretch>
+                  </pic:blipFill>
+                  <pic:spPr bwMode="auto">
+                    <a:xfrm>
+                      <a:off x="0" y="0"/>
+                      <a:ext cx="2670810" cy="1562100"/>
+                    </a:xfrm>
+                    <a:prstGeom prst="rect">
+                      <a:avLst/>
+                    </a:prstGeom>
+                    <a:noFill/>
+                    <a:ln>
+                      <a:noFill/>
+                    </a:ln>
+                  </pic:spPr>
+                </pic:pic>
+              </a:graphicData>
+            </a:graphic>
+            <wp14:sizeRelH relativeFrom="page">
+              <wp14:pctWidth>0</wp14:pctWidth>
+            </wp14:sizeRelH>
+            <wp14:sizeRelV relativeFrom="page">
+              <wp14:pctHeight>0</wp14:pctHeight>
+            </wp14:sizeRelV>
+          </wp:anchor>
+        </w:drawing>
+      </w:r>
+    </w:p>
+    <w:p/>
+    <w:p>
+      <w:r>
+        <w:t>Cette interface va permettre à l’utilisateur d’envoyé un message à quelqu’un, d’accéder à la fenêtre d</w:t>
+      </w:r>
+      <w:r>
+        <w:t>e modification de mot de passe</w:t>
+      </w:r>
+      <w:r>
+        <w:t>. Il pourra consulter la fenêtre à propos.</w:t>
+      </w:r>
+      <w:r>
+        <w:t xml:space="preserve"> </w:t>
+      </w:r>
+      <w:r>
+        <w:t xml:space="preserve">Pour terminer, il peut </w:t>
+      </w:r>
+      <w:r>
+        <w:t xml:space="preserve"> se rendre sur la </w:t>
+      </w:r>
+      <w:r>
+        <w:t>fenêtre de</w:t>
+      </w:r>
+      <w:r>
+        <w:t xml:space="preserve"> déconnection.</w:t>
+      </w:r>
+    </w:p>
+    <w:p>
+      <w:r>
+        <w:rPr>
+          <w:noProof/>
+        </w:rPr>
+        <mc:AlternateContent>
+          <mc:Choice Requires="wps">
+            <w:drawing>
+              <wp:anchor distT="0" distB="0" distL="114300" distR="114300" simplePos="0" relativeHeight="251666432" behindDoc="0" locked="0" layoutInCell="1" allowOverlap="1" wp14:anchorId="782BA01D" wp14:editId="3CAA615C">
+                <wp:simplePos x="0" y="0"/>
+                <wp:positionH relativeFrom="column">
+                  <wp:posOffset>-2782570</wp:posOffset>
+                </wp:positionH>
+                <wp:positionV relativeFrom="paragraph">
+                  <wp:posOffset>61595</wp:posOffset>
+                </wp:positionV>
+                <wp:extent cx="2670810" cy="244475"/>
+                <wp:effectExtent l="0" t="0" r="0" b="3175"/>
+                <wp:wrapSquare wrapText="bothSides"/>
+                <wp:docPr id="6" name="Zone de texte 6"/>
+                <wp:cNvGraphicFramePr/>
+                <a:graphic xmlns:a="http://schemas.openxmlformats.org/drawingml/2006/main">
+                  <a:graphicData uri="http://schemas.microsoft.com/office/word/2010/wordprocessingShape">
+                    <wps:wsp>
+                      <wps:cNvSpPr txBox="1"/>
+                      <wps:spPr>
+                        <a:xfrm>
+                          <a:off x="0" y="0"/>
+                          <a:ext cx="2670810" cy="244475"/>
+                        </a:xfrm>
+                        <a:prstGeom prst="rect">
+                          <a:avLst/>
+                        </a:prstGeom>
+                        <a:solidFill>
+                          <a:prstClr val="white"/>
+                        </a:solidFill>
+                        <a:ln>
+                          <a:noFill/>
+                        </a:ln>
+                        <a:effectLst/>
+                      </wps:spPr>
+                      <wps:txbx>
+                        <w:txbxContent>
+                          <w:p>
+                            <w:pPr>
+                              <w:pStyle w:val="Lgende"/>
+                              <w:rPr>
+                                <w:noProof/>
+                                <w:sz w:val="20"/>
+                                <w:szCs w:val="20"/>
+                              </w:rPr>
+                            </w:pPr>
+                            <w:r>
+                              <w:rPr>
+                                <w:noProof/>
+                              </w:rPr>
+                              <w:fldChar w:fldCharType="begin"/>
+                            </w:r>
+                            <w:r>
+                              <w:rPr>
+                                <w:noProof/>
+                              </w:rPr>
+                              <w:instrText xml:space="preserve"> SEQ Figure \* ARABIC </w:instrText>
+                            </w:r>
+                            <w:r>
+                              <w:rPr>
+                                <w:noProof/>
+                              </w:rPr>
+                              <w:fldChar w:fldCharType="separate"/>
+                            </w:r>
+                            <w:r>
+                              <w:rPr>
+                                <w:noProof/>
+                              </w:rPr>
+                              <w:t>2</w:t>
+                            </w:r>
+                            <w:r>
+                              <w:rPr>
+                                <w:noProof/>
+                              </w:rPr>
+                              <w:fldChar w:fldCharType="end"/>
+                            </w:r>
+                            <w:r>
+                              <w:rPr>
+                                <w:noProof/>
+                              </w:rPr>
+                              <w:t xml:space="preserve"> Interface du programme</w:t>
+                            </w:r>
+                          </w:p>
+                        </w:txbxContent>
+                      </wps:txbx>
+                      <wps:bodyPr rot="0" spcFirstLastPara="0" vertOverflow="overflow" horzOverflow="overflow" vert="horz" wrap="square" lIns="0" tIns="0" rIns="0" bIns="0" numCol="1" spcCol="0" rtlCol="0" fromWordArt="0" anchor="t" anchorCtr="0" forceAA="0" compatLnSpc="1">
+                        <a:prstTxWarp prst="textNoShape">
+                          <a:avLst/>
+                        </a:prstTxWarp>
+                        <a:noAutofit/>
+                      </wps:bodyPr>
+                    </wps:wsp>
+                  </a:graphicData>
+                </a:graphic>
+                <wp14:sizeRelV relativeFrom="margin">
+                  <wp14:pctHeight>0</wp14:pctHeight>
+                </wp14:sizeRelV>
+              </wp:anchor>
+            </w:drawing>
+          </mc:Choice>
+          <mc:Fallback>
+            <w:pict>
+              <v:shape id="Zone de texte 6" o:spid="_x0000_s1027" type="#_x0000_t202" style="position:absolute;margin-left:-219.1pt;margin-top:4.85pt;width:210.3pt;height:19.25pt;z-index:251666432;visibility:visible;mso-wrap-style:square;mso-height-percent:0;mso-wrap-distance-left:9pt;mso-wrap-distance-top:0;mso-wrap-distance-right:9pt;mso-wrap-distance-bottom:0;mso-position-horizontal:absolute;mso-position-horizontal-relative:text;mso-position-vertical:absolute;mso-position-vertical-relative:text;mso-height-percent:0;mso-height-relative:margin;v-text-anchor:top" o:gfxdata="UEsDBBQABgAIAAAAIQC2gziS/gAAAOEBAAATAAAAW0NvbnRlbnRfVHlwZXNdLnhtbJSRQU7DMBBF&#10;90jcwfIWJU67QAgl6YK0S0CoHGBkTxKLZGx5TGhvj5O2G0SRWNoz/78nu9wcxkFMGNg6quQqL6RA&#10;0s5Y6ir5vt9lD1JwBDIwOMJKHpHlpr69KfdHjyxSmriSfYz+USnWPY7AufNIadK6MEJMx9ApD/oD&#10;OlTrorhX2lFEilmcO2RdNtjC5xDF9pCuTyYBB5bi6bQ4syoJ3g9WQ0ymaiLzg5KdCXlKLjvcW893&#10;SUOqXwnz5DrgnHtJTxOsQfEKIT7DmDSUCaxw7Rqn8787ZsmRM9e2VmPeBN4uqYvTtW7jvijg9N/y&#10;JsXecLq0q+WD6m8AAAD//wMAUEsDBBQABgAIAAAAIQA4/SH/1gAAAJQBAAALAAAAX3JlbHMvLnJl&#10;bHOkkMFqwzAMhu+DvYPRfXGawxijTi+j0GvpHsDYimMaW0Yy2fr2M4PBMnrbUb/Q94l/f/hMi1qR&#10;JVI2sOt6UJgd+ZiDgffL8ekFlFSbvV0oo4EbChzGx4f9GRdb25HMsYhqlCwG5lrLq9biZkxWOiqY&#10;22YiTra2kYMu1l1tQD30/bPm3wwYN0x18gb45AdQl1tp5j/sFB2T0FQ7R0nTNEV3j6o9feQzro1i&#10;OWA14Fm+Q8a1a8+Bvu/d/dMb2JY5uiPbhG/ktn4cqGU/er3pcvwCAAD//wMAUEsDBBQABgAIAAAA&#10;IQD1V9AjOgIAAHoEAAAOAAAAZHJzL2Uyb0RvYy54bWysVMFuGjEQvVfqP1i+lwVESbRiiSgRVSWU&#10;RCJVpN6M12Yt2R7XNuzSr+/Yy5I27anqxYxnxm/2vZlhcdcZTU7CBwW2opPRmBJhOdTKHir69Xnz&#10;4ZaSEJmtmQYrKnoWgd4t379btK4UU2hA18ITBLGhbF1FmxhdWRSBN8KwMAInLAYleMMiXv2hqD1r&#10;Ed3oYjoez4sWfO08cBECeu/7IF1mfCkFj49SBhGJrih+W8ynz+c+ncVywcqDZ65R/PIZ7B++wjBl&#10;segV6p5FRo5e/QFlFPcQQMYRB1OAlIqLzAHZTMZv2Owa5kTmguIEd5Up/D9Y/nB68kTVFZ1TYpnB&#10;Fn3DRpFakCi6KMg8SdS6UGLmzmFu7D5Bh60e/AGdiXknvUm/yIlgHMU+XwVGJMLROZ3fjG8nGOIY&#10;m85ms5uPCaZ4fe18iJ8FGJKMinpsYNaVnbYh9qlDSioWQKt6o7ROlxRYa09ODJvdNiqKC/hvWdqm&#10;XAvpVQ/Ye0SelkuVRLgnlqzY7bus0ZX0HuozauGhH6jg+EZh9S0L8Yl5nCDkiFsRH/GQGtqKwsWi&#10;pAH/42/+lI+NxSglLU5kRcP3I/OCEv3FYsvT+A6GH4z9YNijWQPynuC+OZ5NfOCjHkzpwbzgsqxS&#10;FQwxy7FWReNgrmO/F7hsXKxWOQmH1LG4tTvHE/Sg8nP3wry79CjNyQMMs8rKN63qc3vNV8cIUuU+&#10;Jl17FbH/6YIDnifhsoxpg36956zXv4zlTwAAAP//AwBQSwMEFAAGAAgAAAAhAI7Q5gbfAAAACQEA&#10;AA8AAABkcnMvZG93bnJldi54bWxMj8FOwzAMhu9IvENkJC6oS1embpSmE2xwG4eNaWevCW1F41RN&#10;unZvjznB0fan39+fryfbiovpfeNIwXwWgzBUOt1QpeD4+R6tQPiApLF1ZBRcjYd1cXuTY6bdSHtz&#10;OYRKcAj5DBXUIXSZlL6sjUU/c50hvn253mLgsa+k7nHkcNvKJI5TabEh/lBjZza1Kb8Pg1WQbvth&#10;3NPmYXt82+FHVyWn1+tJqfu76eUZRDBT+IPhV5/VoWCnsxtIe9EqiBaPq4RZBU9LEAxE82UK4qxg&#10;wXtZ5PJ/g+IHAAD//wMAUEsBAi0AFAAGAAgAAAAhALaDOJL+AAAA4QEAABMAAAAAAAAAAAAAAAAA&#10;AAAAAFtDb250ZW50X1R5cGVzXS54bWxQSwECLQAUAAYACAAAACEAOP0h/9YAAACUAQAACwAAAAAA&#10;AAAAAAAAAAAvAQAAX3JlbHMvLnJlbHNQSwECLQAUAAYACAAAACEA9VfQIzoCAAB6BAAADgAAAAAA&#10;AAAAAAAAAAAuAgAAZHJzL2Uyb0RvYy54bWxQSwECLQAUAAYACAAAACEAjtDmBt8AAAAJAQAADwAA&#10;AAAAAAAAAAAAAACUBAAAZHJzL2Rvd25yZXYueG1sUEsFBgAAAAAEAAQA8wAAAKAFAAAAAA==&#10;" stroked="f">
+                <v:textbox inset="0,0,0,0">
+                  <w:txbxContent>
+                    <w:p>
+                      <w:pPr>
+                        <w:pStyle w:val="Lgende"/>
+                        <w:rPr>
+                          <w:noProof/>
+                          <w:sz w:val="20"/>
+                          <w:szCs w:val="20"/>
+                        </w:rPr>
+                      </w:pPr>
+                      <w:r>
+                        <w:rPr>
+                          <w:noProof/>
+                        </w:rPr>
+                        <w:fldChar w:fldCharType="begin"/>
+                      </w:r>
+                      <w:r>
+                        <w:rPr>
+                          <w:noProof/>
+                        </w:rPr>
+                        <w:instrText xml:space="preserve"> SEQ Figure \* ARABIC </w:instrText>
+                      </w:r>
+                      <w:r>
+                        <w:rPr>
+                          <w:noProof/>
+                        </w:rPr>
+                        <w:fldChar w:fldCharType="separate"/>
+                      </w:r>
+                      <w:r>
+                        <w:rPr>
+                          <w:noProof/>
+                        </w:rPr>
+                        <w:t>2</w:t>
+                      </w:r>
+                      <w:r>
+                        <w:rPr>
+                          <w:noProof/>
+                        </w:rPr>
+                        <w:fldChar w:fldCharType="end"/>
+                      </w:r>
+                      <w:r>
+                        <w:rPr>
+                          <w:noProof/>
+                        </w:rPr>
+                        <w:t xml:space="preserve"> Interface du programme</w:t>
+                      </w:r>
+                    </w:p>
+                  </w:txbxContent>
+                </v:textbox>
+                <w10:wrap type="square"/>
+              </v:shape>
+            </w:pict>
+          </mc:Fallback>
+        </mc:AlternateContent>
+      </w:r>
+    </w:p>
+    <w:p>
+      <w:r>
+        <w:rPr>
+          <w:noProof/>
+          <w:lang w:eastAsia="fr-CH"/>
+        </w:rPr>
+        <w:drawing>
+          <wp:anchor distT="0" distB="0" distL="114300" distR="114300" simplePos="0" relativeHeight="251668480" behindDoc="0" locked="0" layoutInCell="1" allowOverlap="1" wp14:anchorId="61391C70" wp14:editId="6704EFDE">
+            <wp:simplePos x="0" y="0"/>
+            <wp:positionH relativeFrom="column">
+              <wp:posOffset>-2790190</wp:posOffset>
+            </wp:positionH>
+            <wp:positionV relativeFrom="page">
+              <wp:posOffset>4553585</wp:posOffset>
+            </wp:positionV>
+            <wp:extent cx="2670810" cy="1562100"/>
+            <wp:effectExtent l="0" t="0" r="0" b="0"/>
+            <wp:wrapSquare wrapText="bothSides"/>
+            <wp:docPr id="7" name="Image 7" descr="C:\Users\STRANOG_INFO\Desktop\talkEntreprise\img_Mockup\changePassword.png"/>
+            <wp:cNvGraphicFramePr>
+              <a:graphicFrameLocks xmlns:a="http://schemas.openxmlformats.org/drawingml/2006/main"/>
+            </wp:cNvGraphicFramePr>
+            <a:graphic xmlns:a="http://schemas.openxmlformats.org/drawingml/2006/main">
+              <a:graphicData uri="http://schemas.openxmlformats.org/drawingml/2006/picture">
+                <pic:pic xmlns:pic="http://schemas.openxmlformats.org/drawingml/2006/picture">
+                  <pic:nvPicPr>
+                    <pic:cNvPr id="0" name="Picture 4" descr="C:\Users\STRANOG_INFO\Desktop\talkEntreprise\img_Mockup\changePassword.png"/>
+                    <pic:cNvPicPr>
+                      <a:picLocks noChangeAspect="1" noChangeArrowheads="1"/>
+                    </pic:cNvPicPr>
+                  </pic:nvPicPr>
+                  <pic:blipFill>
+                    <a:blip r:embed="rId10">
+                      <a:extLst>
+                        <a:ext uri="{28A0092B-C50C-407E-A947-70E740481C1C}">
+                          <a14:useLocalDpi xmlns:a14="http://schemas.microsoft.com/office/drawing/2010/main" val="0"/>
+                        </a:ext>
+                      </a:extLst>
+                    </a:blip>
+                    <a:srcRect/>
+                    <a:stretch>
+                      <a:fillRect/>
+                    </a:stretch>
+                  </pic:blipFill>
+                  <pic:spPr bwMode="auto">
+                    <a:xfrm>
+                      <a:off x="0" y="0"/>
+                      <a:ext cx="2670810" cy="1562100"/>
+                    </a:xfrm>
+                    <a:prstGeom prst="rect">
+                      <a:avLst/>
+                    </a:prstGeom>
+                    <a:noFill/>
+                    <a:ln>
+                      <a:noFill/>
+                    </a:ln>
+                  </pic:spPr>
+                </pic:pic>
+              </a:graphicData>
+            </a:graphic>
+            <wp14:sizeRelH relativeFrom="page">
+              <wp14:pctWidth>0</wp14:pctWidth>
+            </wp14:sizeRelH>
+            <wp14:sizeRelV relativeFrom="page">
+              <wp14:pctHeight>0</wp14:pctHeight>
+            </wp14:sizeRelV>
+          </wp:anchor>
+        </w:drawing>
+      </w:r>
+    </w:p>
+    <w:p>
+      <w:r>
+        <w:t>Cette interface permet la modification de son mot de passe.</w:t>
+      </w:r>
+    </w:p>
+    <w:p/>
+    <w:p>
+      <w:r>
+        <w:rPr>
+          <w:noProof/>
+        </w:rPr>
+        <mc:AlternateContent>
+          <mc:Choice Requires="wps">
+            <w:drawing>
+              <wp:anchor distT="0" distB="0" distL="114300" distR="114300" simplePos="0" relativeHeight="251670528" behindDoc="0" locked="0" layoutInCell="1" allowOverlap="1" wp14:anchorId="4373092A" wp14:editId="2F337137">
+                <wp:simplePos x="0" y="0"/>
+                <wp:positionH relativeFrom="column">
+                  <wp:posOffset>-2785110</wp:posOffset>
+                </wp:positionH>
+                <wp:positionV relativeFrom="paragraph">
+                  <wp:posOffset>264795</wp:posOffset>
+                </wp:positionV>
+                <wp:extent cx="2670810" cy="635"/>
+                <wp:effectExtent l="0" t="0" r="0" b="9525"/>
+                <wp:wrapSquare wrapText="bothSides"/>
+                <wp:docPr id="8" name="Zone de texte 8"/>
+                <wp:cNvGraphicFramePr/>
+                <a:graphic xmlns:a="http://schemas.openxmlformats.org/drawingml/2006/main">
+                  <a:graphicData uri="http://schemas.microsoft.com/office/word/2010/wordprocessingShape">
+                    <wps:wsp>
+                      <wps:cNvSpPr txBox="1"/>
+                      <wps:spPr>
+                        <a:xfrm>
+                          <a:off x="0" y="0"/>
+                          <a:ext cx="2670810" cy="635"/>
+                        </a:xfrm>
+                        <a:prstGeom prst="rect">
+                          <a:avLst/>
+                        </a:prstGeom>
+                        <a:solidFill>
+                          <a:prstClr val="white"/>
+                        </a:solidFill>
+                        <a:ln>
+                          <a:noFill/>
+                        </a:ln>
+                        <a:effectLst/>
+                      </wps:spPr>
+                      <wps:txbx>
+                        <w:txbxContent>
+                          <w:p>
+                            <w:pPr>
+                              <w:pStyle w:val="Lgende"/>
+                              <w:rPr>
+                                <w:noProof/>
+                                <w:sz w:val="20"/>
+                                <w:szCs w:val="20"/>
+                              </w:rPr>
+                            </w:pPr>
+                            <w:r>
+                              <w:rPr>
+                                <w:noProof/>
+                              </w:rPr>
+                              <w:fldChar w:fldCharType="begin"/>
+                            </w:r>
+                            <w:r>
+                              <w:rPr>
+                                <w:noProof/>
+                              </w:rPr>
+                              <w:instrText xml:space="preserve"> SEQ Figure \* ARABIC </w:instrText>
+                            </w:r>
+                            <w:r>
+                              <w:rPr>
+                                <w:noProof/>
+                              </w:rPr>
+                              <w:fldChar w:fldCharType="separate"/>
+                            </w:r>
+                            <w:r>
+                              <w:rPr>
+                                <w:noProof/>
+                              </w:rPr>
+                              <w:t>3</w:t>
+                            </w:r>
+                            <w:r>
+                              <w:rPr>
+                                <w:noProof/>
+                              </w:rPr>
+                              <w:fldChar w:fldCharType="end"/>
+                            </w:r>
+                            <w:r>
+                              <w:t xml:space="preserve"> Interface de modification du mot de passe</w:t>
+                            </w:r>
+                          </w:p>
+                        </w:txbxContent>
+                      </wps:txbx>
+                      <wps:bodyPr rot="0" spcFirstLastPara="0" vertOverflow="overflow" horzOverflow="overflow" vert="horz" wrap="square" lIns="0" tIns="0" rIns="0" bIns="0" numCol="1" spcCol="0" rtlCol="0" fromWordArt="0" anchor="t" anchorCtr="0" forceAA="0" compatLnSpc="1">
+                        <a:prstTxWarp prst="textNoShape">
+                          <a:avLst/>
+                        </a:prstTxWarp>
+                        <a:spAutoFit/>
+                      </wps:bodyPr>
+                    </wps:wsp>
+                  </a:graphicData>
+                </a:graphic>
+              </wp:anchor>
+            </w:drawing>
+          </mc:Choice>
+          <mc:Fallback>
+            <w:pict>
+              <v:shape id="Zone de texte 8" o:spid="_x0000_s1028" type="#_x0000_t202" style="position:absolute;margin-left:-219.3pt;margin-top:20.85pt;width:210.3pt;height:.05pt;z-index:251670528;visibility:visible;mso-wrap-style:square;mso-wrap-distance-left:9pt;mso-wrap-distance-top:0;mso-wrap-distance-right:9pt;mso-wrap-distance-bottom:0;mso-position-horizontal:absolute;mso-position-horizontal-relative:text;mso-position-vertical:absolute;mso-position-vertical-relative:text;v-text-anchor:top" o:gfxdata="UEsDBBQABgAIAAAAIQC2gziS/gAAAOEBAAATAAAAW0NvbnRlbnRfVHlwZXNdLnhtbJSRQU7DMBBF&#10;90jcwfIWJU67QAgl6YK0S0CoHGBkTxKLZGx5TGhvj5O2G0SRWNoz/78nu9wcxkFMGNg6quQqL6RA&#10;0s5Y6ir5vt9lD1JwBDIwOMJKHpHlpr69KfdHjyxSmriSfYz+USnWPY7AufNIadK6MEJMx9ApD/oD&#10;OlTrorhX2lFEilmcO2RdNtjC5xDF9pCuTyYBB5bi6bQ4syoJ3g9WQ0ymaiLzg5KdCXlKLjvcW893&#10;SUOqXwnz5DrgnHtJTxOsQfEKIT7DmDSUCaxw7Rqn8787ZsmRM9e2VmPeBN4uqYvTtW7jvijg9N/y&#10;JsXecLq0q+WD6m8AAAD//wMAUEsDBBQABgAIAAAAIQA4/SH/1gAAAJQBAAALAAAAX3JlbHMvLnJl&#10;bHOkkMFqwzAMhu+DvYPRfXGawxijTi+j0GvpHsDYimMaW0Yy2fr2M4PBMnrbUb/Q94l/f/hMi1qR&#10;JVI2sOt6UJgd+ZiDgffL8ekFlFSbvV0oo4EbChzGx4f9GRdb25HMsYhqlCwG5lrLq9biZkxWOiqY&#10;22YiTra2kYMu1l1tQD30/bPm3wwYN0x18gb45AdQl1tp5j/sFB2T0FQ7R0nTNEV3j6o9feQzro1i&#10;OWA14Fm+Q8a1a8+Bvu/d/dMb2JY5uiPbhG/ktn4cqGU/er3pcvwCAAD//wMAUEsDBBQABgAIAAAA&#10;IQCBmQaEOAIAAHcEAAAOAAAAZHJzL2Uyb0RvYy54bWysVMFu2zAMvQ/YPwi6L04yLCuMOEWWIsOA&#10;oC2QDgV2U2Q5FiCLGqXEzr5+lGynW7fTsItCkdSj+R6Z5W3XGHZW6DXYgs8mU86UlVBqeyz416ft&#10;uxvOfBC2FAasKvhFeX67evtm2bpczaEGUypkBGJ93rqC1yG4PMu8rFUj/AScshSsABsR6IrHrETR&#10;Enpjsvl0ushawNIhSOU9ee/6IF8l/KpSMjxUlVeBmYLTt4V0YjoP8cxWS5EfUbhay+EzxD98RSO0&#10;paJXqDsRBDuh/gOq0RLBQxUmEpoMqkpLlXqgbmbTV93sa+FU6oXI8e5Kk/9/sPL+/IhMlwUnoaxo&#10;SKJvJBQrFQuqC4rdRIpa53PK3DvKDd0n6Ejq0e/JGTvvKmziL/XEKE5kX64EExKT5JwvPk5vZhSS&#10;FFu8/xAxspenDn34rKBh0Sg4knqJVHHe+dCnjimxkgejy602Jl5iYGOQnQUp3dY6qAH8tyxjY66F&#10;+KoH7D0qjcpQJXbbdxWt0B26RNB87PgA5YWIQOinyTu51VR9J3x4FEjjQw3SSoQHOioDbcFhsDir&#10;AX/8zR/zSVWKctbSOBbcfz8JVJyZL5b0jrM7Gjgah9Gwp2YD1PeMls3JZNIDDGY0K4TmmTZlHatQ&#10;SFhJtQoeRnMT+qWgTZNqvU5JNKFOhJ3dOxmhR5afumeBbtAoDsk9jIMq8ldS9blJLLc+BeI96Rh5&#10;7Vkk/eOFpjtNwrCJcX1+vaesl/+L1U8AAAD//wMAUEsDBBQABgAIAAAAIQBo3B7c4QAAAAoBAAAP&#10;AAAAZHJzL2Rvd25yZXYueG1sTI+xTsMwEIZ3JN7BOiQWlDqhUYjSOFVVwQBLRejC5sZunBKfo9hp&#10;w9tzneh4d5/++/5yPduenfXoO4cCkkUMTGPjVIetgP3XW5QD80Gikr1DLeBXe1hX93elLJS74Kc+&#10;16FlFIK+kAJMCEPBuW+MttIv3KCRbkc3WhloHFuuRnmhcNvz5zjOuJUd0gcjB701uvmpJytgl37v&#10;zNN0fP3YpMvxfT9ts1NbC/H4MG9WwIKewz8MV31Sh4qcDm5C5VkvIEqXeUasgDR5AUZElOTU7nBd&#10;5MCrkt9WqP4AAAD//wMAUEsBAi0AFAAGAAgAAAAhALaDOJL+AAAA4QEAABMAAAAAAAAAAAAAAAAA&#10;AAAAAFtDb250ZW50X1R5cGVzXS54bWxQSwECLQAUAAYACAAAACEAOP0h/9YAAACUAQAACwAAAAAA&#10;AAAAAAAAAAAvAQAAX3JlbHMvLnJlbHNQSwECLQAUAAYACAAAACEAgZkGhDgCAAB3BAAADgAAAAAA&#10;AAAAAAAAAAAuAgAAZHJzL2Uyb0RvYy54bWxQSwECLQAUAAYACAAAACEAaNwe3OEAAAAKAQAADwAA&#10;AAAAAAAAAAAAAACSBAAAZHJzL2Rvd25yZXYueG1sUEsFBgAAAAAEAAQA8wAAAKAFAAAAAA==&#10;" stroked="f">
+                <v:textbox style="mso-fit-shape-to-text:t" inset="0,0,0,0">
+                  <w:txbxContent>
+                    <w:p>
+                      <w:pPr>
+                        <w:pStyle w:val="Lgende"/>
+                        <w:rPr>
+                          <w:noProof/>
+                          <w:sz w:val="20"/>
+                          <w:szCs w:val="20"/>
+                        </w:rPr>
+                      </w:pPr>
+                      <w:r>
+                        <w:rPr>
+                          <w:noProof/>
+                        </w:rPr>
+                        <w:fldChar w:fldCharType="begin"/>
+                      </w:r>
+                      <w:r>
+                        <w:rPr>
+                          <w:noProof/>
+                        </w:rPr>
+                        <w:instrText xml:space="preserve"> SEQ Figure \* ARABIC </w:instrText>
+                      </w:r>
+                      <w:r>
+                        <w:rPr>
+                          <w:noProof/>
+                        </w:rPr>
+                        <w:fldChar w:fldCharType="separate"/>
+                      </w:r>
+                      <w:r>
+                        <w:rPr>
+                          <w:noProof/>
+                        </w:rPr>
+                        <w:t>3</w:t>
+                      </w:r>
+                      <w:r>
+                        <w:rPr>
+                          <w:noProof/>
+                        </w:rPr>
+                        <w:fldChar w:fldCharType="end"/>
+                      </w:r>
+                      <w:r>
+                        <w:t xml:space="preserve"> Interface de modification du mot de passe</w:t>
+                      </w:r>
+                    </w:p>
+                  </w:txbxContent>
+                </v:textbox>
+                <w10:wrap type="square"/>
+              </v:shape>
+            </w:pict>
+          </mc:Fallback>
+        </mc:AlternateContent>
+      </w:r>
+    </w:p>
+    <w:p/>
+    <w:p>
+      <w:r>
+        <w:rPr>
+          <w:noProof/>
+          <w:lang w:eastAsia="fr-CH"/>
+        </w:rPr>
+        <w:drawing>
+          <wp:anchor distT="0" distB="0" distL="114300" distR="114300" simplePos="0" relativeHeight="251671552" behindDoc="0" locked="0" layoutInCell="1" allowOverlap="1" wp14:anchorId="638B2677" wp14:editId="6C4F9B1D">
+            <wp:simplePos x="0" y="0"/>
+            <wp:positionH relativeFrom="column">
+              <wp:posOffset>280035</wp:posOffset>
+            </wp:positionH>
+            <wp:positionV relativeFrom="paragraph">
+              <wp:posOffset>2540</wp:posOffset>
+            </wp:positionV>
+            <wp:extent cx="2670810" cy="1562100"/>
+            <wp:effectExtent l="0" t="0" r="0" b="0"/>
+            <wp:wrapSquare wrapText="bothSides"/>
+            <wp:docPr id="9" name="Image 9" descr="C:\Users\STRANOG_INFO\Desktop\talkEntreprise\img_Mockup\deconnection.png"/>
+            <wp:cNvGraphicFramePr>
+              <a:graphicFrameLocks xmlns:a="http://schemas.openxmlformats.org/drawingml/2006/main"/>
+            </wp:cNvGraphicFramePr>
+            <a:graphic xmlns:a="http://schemas.openxmlformats.org/drawingml/2006/main">
+              <a:graphicData uri="http://schemas.openxmlformats.org/drawingml/2006/picture">
+                <pic:pic xmlns:pic="http://schemas.openxmlformats.org/drawingml/2006/picture">
+                  <pic:nvPicPr>
+                    <pic:cNvPr id="0" name="Picture 5" descr="C:\Users\STRANOG_INFO\Desktop\talkEntreprise\img_Mockup\deconnection.png"/>
+                    <pic:cNvPicPr>
+                      <a:picLocks noChangeAspect="1" noChangeArrowheads="1"/>
+                    </pic:cNvPicPr>
+                  </pic:nvPicPr>
+                  <pic:blipFill>
+                    <a:blip r:embed="rId11">
+                      <a:extLst>
+                        <a:ext uri="{28A0092B-C50C-407E-A947-70E740481C1C}">
+                          <a14:useLocalDpi xmlns:a14="http://schemas.microsoft.com/office/drawing/2010/main" val="0"/>
+                        </a:ext>
+                      </a:extLst>
+                    </a:blip>
+                    <a:srcRect/>
+                    <a:stretch>
+                      <a:fillRect/>
+                    </a:stretch>
+                  </pic:blipFill>
+                  <pic:spPr bwMode="auto">
+                    <a:xfrm>
+                      <a:off x="0" y="0"/>
+                      <a:ext cx="2670810" cy="1562100"/>
+                    </a:xfrm>
+                    <a:prstGeom prst="rect">
+                      <a:avLst/>
+                    </a:prstGeom>
+                    <a:noFill/>
+                    <a:ln>
+                      <a:noFill/>
+                    </a:ln>
+                  </pic:spPr>
+                </pic:pic>
+              </a:graphicData>
+            </a:graphic>
+            <wp14:sizeRelH relativeFrom="page">
+              <wp14:pctWidth>0</wp14:pctWidth>
+            </wp14:sizeRelH>
+            <wp14:sizeRelV relativeFrom="page">
+              <wp14:pctHeight>0</wp14:pctHeight>
+            </wp14:sizeRelV>
+          </wp:anchor>
+        </w:drawing>
+      </w:r>
+    </w:p>
+    <w:p>
+      <w:r>
+        <w:t>Cette interface permet à l’utilisateur de quitter le programme, de seulement se déconnecter ou d’annuler la fermeture de la fenêtre.</w:t>
+      </w:r>
+    </w:p>
+    <w:p/>
+    <w:p>
+      <w:r>
+        <w:rPr>
+          <w:noProof/>
+        </w:rPr>
+        <mc:AlternateContent>
+          <mc:Choice Requires="wps">
+            <w:drawing>
+              <wp:anchor distT="0" distB="0" distL="114300" distR="114300" simplePos="0" relativeHeight="251673600" behindDoc="0" locked="0" layoutInCell="1" allowOverlap="1" wp14:anchorId="44FE995A" wp14:editId="764DE83C">
+                <wp:simplePos x="0" y="0"/>
+                <wp:positionH relativeFrom="column">
+                  <wp:posOffset>-2794635</wp:posOffset>
+                </wp:positionH>
+                <wp:positionV relativeFrom="paragraph">
+                  <wp:posOffset>88265</wp:posOffset>
+                </wp:positionV>
+                <wp:extent cx="2670810" cy="231775"/>
+                <wp:effectExtent l="0" t="0" r="0" b="0"/>
+                <wp:wrapSquare wrapText="bothSides"/>
+                <wp:docPr id="10" name="Zone de texte 10"/>
+                <wp:cNvGraphicFramePr/>
+                <a:graphic xmlns:a="http://schemas.openxmlformats.org/drawingml/2006/main">
+                  <a:graphicData uri="http://schemas.microsoft.com/office/word/2010/wordprocessingShape">
+                    <wps:wsp>
+                      <wps:cNvSpPr txBox="1"/>
+                      <wps:spPr>
+                        <a:xfrm>
+                          <a:off x="0" y="0"/>
+                          <a:ext cx="2670810" cy="231775"/>
+                        </a:xfrm>
+                        <a:prstGeom prst="rect">
+                          <a:avLst/>
+                        </a:prstGeom>
+                        <a:solidFill>
+                          <a:prstClr val="white"/>
+                        </a:solidFill>
+                        <a:ln>
+                          <a:noFill/>
+                        </a:ln>
+                        <a:effectLst/>
+                      </wps:spPr>
+                      <wps:txbx>
+                        <w:txbxContent>
+                          <w:p>
+                            <w:pPr>
+                              <w:pStyle w:val="Lgende"/>
+                              <w:rPr>
+                                <w:noProof/>
+                                <w:sz w:val="20"/>
+                                <w:szCs w:val="20"/>
+                              </w:rPr>
+                            </w:pPr>
+                            <w:r>
+                              <w:rPr>
+                                <w:noProof/>
+                              </w:rPr>
+                              <w:fldChar w:fldCharType="begin"/>
+                            </w:r>
+                            <w:r>
+                              <w:rPr>
+                                <w:noProof/>
+                              </w:rPr>
+                              <w:instrText xml:space="preserve"> SEQ Figure \* ARABIC </w:instrText>
+                            </w:r>
+                            <w:r>
+                              <w:rPr>
+                                <w:noProof/>
+                              </w:rPr>
+                              <w:fldChar w:fldCharType="separate"/>
+                            </w:r>
+                            <w:r>
+                              <w:rPr>
+                                <w:noProof/>
+                              </w:rPr>
+                              <w:t>4</w:t>
+                            </w:r>
+                            <w:r>
+                              <w:rPr>
+                                <w:noProof/>
+                              </w:rPr>
+                              <w:fldChar w:fldCharType="end"/>
+                            </w:r>
+                            <w:r>
+                              <w:t xml:space="preserve"> Interface de déconnexion</w:t>
+                            </w:r>
+                          </w:p>
+                        </w:txbxContent>
+                      </wps:txbx>
+                      <wps:bodyPr rot="0" spcFirstLastPara="0" vertOverflow="overflow" horzOverflow="overflow" vert="horz" wrap="square" lIns="0" tIns="0" rIns="0" bIns="0" numCol="1" spcCol="0" rtlCol="0" fromWordArt="0" anchor="t" anchorCtr="0" forceAA="0" compatLnSpc="1">
+                        <a:prstTxWarp prst="textNoShape">
+                          <a:avLst/>
+                        </a:prstTxWarp>
+                        <a:noAutofit/>
+                      </wps:bodyPr>
+                    </wps:wsp>
+                  </a:graphicData>
+                </a:graphic>
+                <wp14:sizeRelV relativeFrom="margin">
+                  <wp14:pctHeight>0</wp14:pctHeight>
+                </wp14:sizeRelV>
+              </wp:anchor>
+            </w:drawing>
+          </mc:Choice>
+          <mc:Fallback>
+            <w:pict>
+              <v:shape id="Zone de texte 10" o:spid="_x0000_s1029" type="#_x0000_t202" style="position:absolute;margin-left:-220.05pt;margin-top:6.95pt;width:210.3pt;height:18.25pt;z-index:251673600;visibility:visible;mso-wrap-style:square;mso-height-percent:0;mso-wrap-distance-left:9pt;mso-wrap-distance-top:0;mso-wrap-distance-right:9pt;mso-wrap-distance-bottom:0;mso-position-horizontal:absolute;mso-position-horizontal-relative:text;mso-position-vertical:absolute;mso-position-vertical-relative:text;mso-height-percent:0;mso-height-relative:margin;v-text-anchor:top" o:gfxdata="UEsDBBQABgAIAAAAIQC2gziS/gAAAOEBAAATAAAAW0NvbnRlbnRfVHlwZXNdLnhtbJSRQU7DMBBF&#10;90jcwfIWJU67QAgl6YK0S0CoHGBkTxKLZGx5TGhvj5O2G0SRWNoz/78nu9wcxkFMGNg6quQqL6RA&#10;0s5Y6ir5vt9lD1JwBDIwOMJKHpHlpr69KfdHjyxSmriSfYz+USnWPY7AufNIadK6MEJMx9ApD/oD&#10;OlTrorhX2lFEilmcO2RdNtjC5xDF9pCuTyYBB5bi6bQ4syoJ3g9WQ0ymaiLzg5KdCXlKLjvcW893&#10;SUOqXwnz5DrgnHtJTxOsQfEKIT7DmDSUCaxw7Rqn8787ZsmRM9e2VmPeBN4uqYvTtW7jvijg9N/y&#10;JsXecLq0q+WD6m8AAAD//wMAUEsDBBQABgAIAAAAIQA4/SH/1gAAAJQBAAALAAAAX3JlbHMvLnJl&#10;bHOkkMFqwzAMhu+DvYPRfXGawxijTi+j0GvpHsDYimMaW0Yy2fr2M4PBMnrbUb/Q94l/f/hMi1qR&#10;JVI2sOt6UJgd+ZiDgffL8ekFlFSbvV0oo4EbChzGx4f9GRdb25HMsYhqlCwG5lrLq9biZkxWOiqY&#10;22YiTra2kYMu1l1tQD30/bPm3wwYN0x18gb45AdQl1tp5j/sFB2T0FQ7R0nTNEV3j6o9feQzro1i&#10;OWA14Fm+Q8a1a8+Bvu/d/dMb2JY5uiPbhG/ktn4cqGU/er3pcvwCAAD//wMAUEsDBBQABgAIAAAA&#10;IQCT/rh4OgIAAHwEAAAOAAAAZHJzL2Uyb0RvYy54bWysVMFu2zAMvQ/YPwi6L05SrC2MOEWWIsOA&#10;oC2QDgV2U2QpFiCJmqTEzr5+lGynW7fTsItCkdSj3yOZxV1nNDkJHxTYis4mU0qE5VAre6jo1+fN&#10;h1tKQmS2ZhqsqOhZBHq3fP9u0bpSzKEBXQtPEMSGsnUVbWJ0ZVEE3gjDwgScsBiU4A2LePWHovas&#10;RXSji/l0el204GvngYsQ0HvfB+ky40speHyUMohIdEXx22I+fT736SyWC1YePHON4sNnsH/4CsOU&#10;xaIXqHsWGTl69QeUUdxDABknHEwBUiouMgdkM5u+YbNrmBOZC4oT3EWm8P9g+cPpyRNVY+9QHssM&#10;9ugbdorUgkTRRUHQjyK1LpSYu3OYHbtP0OGD0R/Qmbh30pv0i6wIxhHvfJEYoQhH5/z6ZnqbSnGM&#10;za9mNzcfE0zx+tr5ED8LMCQZFfXYwqwsO21D7FPHlFQsgFb1RmmdLimw1p6cGLa7bVQUA/hvWdqm&#10;XAvpVQ/Ye0Sel6FKItwTS1bs9l1W6WokvYf6jFp46EcqOL5RWH3LQnxiHmcIOeJexEc8pIa2ojBY&#10;lDTgf/zNn/KxtRilpMWZrGj4fmReUKK/WGw6QsbR8KOxHw17NGtA3jPcOMeziQ981KMpPZgXXJdV&#10;qoIhZjnWqmgczXXsNwPXjYvVKifhmDoWt3bneIIeVX7uXph3Q4/SoDzAOK2sfNOqPrfXfHWMIFXu&#10;Y9K1VxH7ny444nkShnVMO/TrPWe9/mksfwIAAP//AwBQSwMEFAAGAAgAAAAhAEY6p2zgAAAACgEA&#10;AA8AAABkcnMvZG93bnJldi54bWxMj8FOwzAQRO9I/IO1SFxQaqekFQ1xKmjhVg4tVc9ubJKIeB3Z&#10;TpP+PcsJjqt5mnlbrCfbsYvxoXUoIZ0JYAYrp1usJRw/35MnYCEq1KpzaCRcTYB1eXtTqFy7Effm&#10;cog1oxIMuZLQxNjnnIeqMVaFmesNUvblvFWRTl9z7dVI5bbjcyGW3KoWaaFRvdk0pvo+DFbCcuuH&#10;cY+bh+3xbac++np+er2epLy/m16egUUzxT8YfvVJHUpyOrsBdWCdhCTLREosJY8rYEQk6WoB7Cxh&#10;ITLgZcH/v1D+AAAA//8DAFBLAQItABQABgAIAAAAIQC2gziS/gAAAOEBAAATAAAAAAAAAAAAAAAA&#10;AAAAAABbQ29udGVudF9UeXBlc10ueG1sUEsBAi0AFAAGAAgAAAAhADj9If/WAAAAlAEAAAsAAAAA&#10;AAAAAAAAAAAALwEAAF9yZWxzLy5yZWxzUEsBAi0AFAAGAAgAAAAhAJP+uHg6AgAAfAQAAA4AAAAA&#10;AAAAAAAAAAAALgIAAGRycy9lMm9Eb2MueG1sUEsBAi0AFAAGAAgAAAAhAEY6p2zgAAAACgEAAA8A&#10;AAAAAAAAAAAAAAAAlAQAAGRycy9kb3ducmV2LnhtbFBLBQYAAAAABAAEAPMAAAChBQAAAAA=&#10;" stroked="f">
+                <v:textbox inset="0,0,0,0">
+                  <w:txbxContent>
+                    <w:p>
+                      <w:pPr>
+                        <w:pStyle w:val="Lgende"/>
+                        <w:rPr>
+                          <w:noProof/>
+                          <w:sz w:val="20"/>
+                          <w:szCs w:val="20"/>
+                        </w:rPr>
+                      </w:pPr>
+                      <w:r>
+                        <w:rPr>
+                          <w:noProof/>
+                        </w:rPr>
+                        <w:fldChar w:fldCharType="begin"/>
+                      </w:r>
+                      <w:r>
+                        <w:rPr>
+                          <w:noProof/>
+                        </w:rPr>
+                        <w:instrText xml:space="preserve"> SEQ Figure \* ARABIC </w:instrText>
+                      </w:r>
+                      <w:r>
+                        <w:rPr>
+                          <w:noProof/>
+                        </w:rPr>
+                        <w:fldChar w:fldCharType="separate"/>
+                      </w:r>
+                      <w:r>
+                        <w:rPr>
+                          <w:noProof/>
+                        </w:rPr>
+                        <w:t>4</w:t>
+                      </w:r>
+                      <w:r>
+                        <w:rPr>
+                          <w:noProof/>
+                        </w:rPr>
+                        <w:fldChar w:fldCharType="end"/>
+                      </w:r>
+                      <w:r>
+                        <w:t xml:space="preserve"> Interface de déconnexion</w:t>
+                      </w:r>
+                    </w:p>
+                  </w:txbxContent>
+                </v:textbox>
+                <w10:wrap type="square"/>
+              </v:shape>
+            </w:pict>
+          </mc:Fallback>
+        </mc:AlternateContent>
+      </w:r>
+    </w:p>
+    <w:p/>
+    <w:p>
+      <w:pPr>
+        <w:spacing w:before="0"/>
+      </w:pPr>
+      <w:r>
+        <w:br w:type="page"/>
+      </w:r>
+    </w:p>
+    <w:p>
       <w:pPr>
         <w:pStyle w:val="Titre2"/>
       </w:pPr>
       <w:r>
+        <w:lastRenderedPageBreak/>
+        <w:t>fonctionnalité spécifique aux administrateur</w:t>
+      </w:r>
+    </w:p>
+    <w:p>
+      <w:r>
+        <w:rPr>
+          <w:noProof/>
+          <w:lang w:eastAsia="fr-CH"/>
+        </w:rPr>
+        <w:drawing>
+          <wp:anchor distT="0" distB="0" distL="114300" distR="114300" simplePos="0" relativeHeight="251674624" behindDoc="0" locked="0" layoutInCell="1" allowOverlap="1" wp14:anchorId="479B6236" wp14:editId="2F139340">
+            <wp:simplePos x="0" y="0"/>
+            <wp:positionH relativeFrom="column">
+              <wp:posOffset>1270</wp:posOffset>
+            </wp:positionH>
+            <wp:positionV relativeFrom="paragraph">
+              <wp:posOffset>62230</wp:posOffset>
+            </wp:positionV>
+            <wp:extent cx="2670810" cy="1702435"/>
+            <wp:effectExtent l="0" t="0" r="0" b="0"/>
+            <wp:wrapSquare wrapText="bothSides"/>
+            <wp:docPr id="14" name="Image 14" descr="C:\Users\STRANOG_INFO\Desktop\talkEntreprise\img_Mockup\ManageUser.png"/>
+            <wp:cNvGraphicFramePr>
+              <a:graphicFrameLocks xmlns:a="http://schemas.openxmlformats.org/drawingml/2006/main"/>
+            </wp:cNvGraphicFramePr>
+            <a:graphic xmlns:a="http://schemas.openxmlformats.org/drawingml/2006/main">
+              <a:graphicData uri="http://schemas.openxmlformats.org/drawingml/2006/picture">
+                <pic:pic xmlns:pic="http://schemas.openxmlformats.org/drawingml/2006/picture">
+                  <pic:nvPicPr>
+                    <pic:cNvPr id="0" name="Picture 12" descr="C:\Users\STRANOG_INFO\Desktop\talkEntreprise\img_Mockup\ManageUser.png"/>
+                    <pic:cNvPicPr>
+                      <a:picLocks noChangeAspect="1" noChangeArrowheads="1"/>
+                    </pic:cNvPicPr>
+                  </pic:nvPicPr>
+                  <pic:blipFill>
+                    <a:blip r:embed="rId12">
+                      <a:extLst>
+                        <a:ext uri="{28A0092B-C50C-407E-A947-70E740481C1C}">
+                          <a14:useLocalDpi xmlns:a14="http://schemas.microsoft.com/office/drawing/2010/main" val="0"/>
+                        </a:ext>
+                      </a:extLst>
+                    </a:blip>
+                    <a:srcRect/>
+                    <a:stretch>
+                      <a:fillRect/>
+                    </a:stretch>
+                  </pic:blipFill>
+                  <pic:spPr bwMode="auto">
+                    <a:xfrm>
+                      <a:off x="0" y="0"/>
+                      <a:ext cx="2670810" cy="1702435"/>
+                    </a:xfrm>
+                    <a:prstGeom prst="rect">
+                      <a:avLst/>
+                    </a:prstGeom>
+                    <a:noFill/>
+                    <a:ln>
+                      <a:noFill/>
+                    </a:ln>
+                  </pic:spPr>
+                </pic:pic>
+              </a:graphicData>
+            </a:graphic>
+            <wp14:sizeRelH relativeFrom="page">
+              <wp14:pctWidth>0</wp14:pctWidth>
+            </wp14:sizeRelH>
+            <wp14:sizeRelV relativeFrom="page">
+              <wp14:pctHeight>0</wp14:pctHeight>
+            </wp14:sizeRelV>
+          </wp:anchor>
+        </w:drawing>
+      </w:r>
+    </w:p>
+    <w:p/>
+    <w:p>
+      <w:r>
+        <w:t>Cette interface permet de modifier/supprimer un utilisateur.</w:t>
+      </w:r>
+      <w:r>
+        <w:t xml:space="preserve"> Elle est accessible depuis la page</w:t>
+      </w:r>
+      <w:bookmarkStart w:id="2" w:name="_GoBack"/>
+      <w:bookmarkEnd w:id="2"/>
+    </w:p>
+    <w:p/>
+    <w:p>
+      <w:r>
+        <w:rPr>
+          <w:noProof/>
+        </w:rPr>
+        <mc:AlternateContent>
+          <mc:Choice Requires="wps">
+            <w:drawing>
+              <wp:anchor distT="0" distB="0" distL="114300" distR="114300" simplePos="0" relativeHeight="251676672" behindDoc="0" locked="0" layoutInCell="1" allowOverlap="1" wp14:anchorId="1DF5C9EA" wp14:editId="794FC788">
+                <wp:simplePos x="0" y="0"/>
+                <wp:positionH relativeFrom="column">
+                  <wp:posOffset>-2787015</wp:posOffset>
+                </wp:positionH>
+                <wp:positionV relativeFrom="paragraph">
+                  <wp:posOffset>59690</wp:posOffset>
+                </wp:positionV>
+                <wp:extent cx="2670810" cy="635"/>
+                <wp:effectExtent l="0" t="0" r="0" b="635"/>
+                <wp:wrapSquare wrapText="bothSides"/>
+                <wp:docPr id="15" name="Zone de texte 15"/>
+                <wp:cNvGraphicFramePr/>
+                <a:graphic xmlns:a="http://schemas.openxmlformats.org/drawingml/2006/main">
+                  <a:graphicData uri="http://schemas.microsoft.com/office/word/2010/wordprocessingShape">
+                    <wps:wsp>
+                      <wps:cNvSpPr txBox="1"/>
+                      <wps:spPr>
+                        <a:xfrm>
+                          <a:off x="0" y="0"/>
+                          <a:ext cx="2670810" cy="635"/>
+                        </a:xfrm>
+                        <a:prstGeom prst="rect">
+                          <a:avLst/>
+                        </a:prstGeom>
+                        <a:solidFill>
+                          <a:prstClr val="white"/>
+                        </a:solidFill>
+                        <a:ln>
+                          <a:noFill/>
+                        </a:ln>
+                        <a:effectLst/>
+                      </wps:spPr>
+                      <wps:txbx>
+                        <w:txbxContent>
+                          <w:p>
+                            <w:pPr>
+                              <w:pStyle w:val="Lgende"/>
+                              <w:rPr>
+                                <w:noProof/>
+                                <w:sz w:val="20"/>
+                                <w:szCs w:val="20"/>
+                              </w:rPr>
+                            </w:pPr>
+                            <w:r>
+                              <w:rPr>
+                                <w:noProof/>
+                              </w:rPr>
+                              <w:fldChar w:fldCharType="begin"/>
+                            </w:r>
+                            <w:r>
+                              <w:rPr>
+                                <w:noProof/>
+                              </w:rPr>
+                              <w:instrText xml:space="preserve"> SEQ Figure \* ARABIC </w:instrText>
+                            </w:r>
+                            <w:r>
+                              <w:rPr>
+                                <w:noProof/>
+                              </w:rPr>
+                              <w:fldChar w:fldCharType="separate"/>
+                            </w:r>
+                            <w:r>
+                              <w:rPr>
+                                <w:noProof/>
+                              </w:rPr>
+                              <w:t>5</w:t>
+                            </w:r>
+                            <w:r>
+                              <w:rPr>
+                                <w:noProof/>
+                              </w:rPr>
+                              <w:fldChar w:fldCharType="end"/>
+                            </w:r>
+                            <w:r>
+                              <w:t xml:space="preserve"> Interface permettant la modification des utilisateurs ainsi que leur </w:t>
+                            </w:r>
+                            <w:r>
+                              <w:t>suppression</w:t>
+                            </w:r>
+                          </w:p>
+                        </w:txbxContent>
+                      </wps:txbx>
+                      <wps:bodyPr rot="0" spcFirstLastPara="0" vertOverflow="overflow" horzOverflow="overflow" vert="horz" wrap="square" lIns="0" tIns="0" rIns="0" bIns="0" numCol="1" spcCol="0" rtlCol="0" fromWordArt="0" anchor="t" anchorCtr="0" forceAA="0" compatLnSpc="1">
+                        <a:prstTxWarp prst="textNoShape">
+                          <a:avLst/>
+                        </a:prstTxWarp>
+                        <a:spAutoFit/>
+                      </wps:bodyPr>
+                    </wps:wsp>
+                  </a:graphicData>
+                </a:graphic>
+              </wp:anchor>
+            </w:drawing>
+          </mc:Choice>
+          <mc:Fallback>
+            <w:pict>
+              <v:shape id="Zone de texte 15" o:spid="_x0000_s1030" type="#_x0000_t202" style="position:absolute;margin-left:-219.45pt;margin-top:4.7pt;width:210.3pt;height:.05pt;z-index:251676672;visibility:visible;mso-wrap-style:square;mso-wrap-distance-left:9pt;mso-wrap-distance-top:0;mso-wrap-distance-right:9pt;mso-wrap-distance-bottom:0;mso-position-horizontal:absolute;mso-position-horizontal-relative:text;mso-position-vertical:absolute;mso-position-vertical-relative:text;v-text-anchor:top" o:gfxdata="UEsDBBQABgAIAAAAIQC2gziS/gAAAOEBAAATAAAAW0NvbnRlbnRfVHlwZXNdLnhtbJSRQU7DMBBF&#10;90jcwfIWJU67QAgl6YK0S0CoHGBkTxKLZGx5TGhvj5O2G0SRWNoz/78nu9wcxkFMGNg6quQqL6RA&#10;0s5Y6ir5vt9lD1JwBDIwOMJKHpHlpr69KfdHjyxSmriSfYz+USnWPY7AufNIadK6MEJMx9ApD/oD&#10;OlTrorhX2lFEilmcO2RdNtjC5xDF9pCuTyYBB5bi6bQ4syoJ3g9WQ0ymaiLzg5KdCXlKLjvcW893&#10;SUOqXwnz5DrgnHtJTxOsQfEKIT7DmDSUCaxw7Rqn8787ZsmRM9e2VmPeBN4uqYvTtW7jvijg9N/y&#10;JsXecLq0q+WD6m8AAAD//wMAUEsDBBQABgAIAAAAIQA4/SH/1gAAAJQBAAALAAAAX3JlbHMvLnJl&#10;bHOkkMFqwzAMhu+DvYPRfXGawxijTi+j0GvpHsDYimMaW0Yy2fr2M4PBMnrbUb/Q94l/f/hMi1qR&#10;JVI2sOt6UJgd+ZiDgffL8ekFlFSbvV0oo4EbChzGx4f9GRdb25HMsYhqlCwG5lrLq9biZkxWOiqY&#10;22YiTra2kYMu1l1tQD30/bPm3wwYN0x18gb45AdQl1tp5j/sFB2T0FQ7R0nTNEV3j6o9feQzro1i&#10;OWA14Fm+Q8a1a8+Bvu/d/dMb2JY5uiPbhG/ktn4cqGU/er3pcvwCAAD//wMAUEsDBBQABgAIAAAA&#10;IQCAaLO6OgIAAHkEAAAOAAAAZHJzL2Uyb0RvYy54bWysVF1v0zAUfUfiP1h+p2kLlKlqOpVORUjV&#10;NqlDk3hzHaeJ5Pga220yfj3HTtONwRPixbm+n77n3JvFdddodlLO12RyPhmNOVNGUlGbQ86/PWze&#10;XXHmgzCF0GRUzp+U59fLt28WrZ2rKVWkC+UYkhg/b23OqxDsPMu8rFQj/IisMjCW5BoRcHWHrHCi&#10;RfZGZ9PxeJa15ArrSCrvob3pjXyZ8pelkuGuLL0KTOccbwvpdOncxzNbLsT84IStanl+hviHVzSi&#10;Nih6SXUjgmBHV/+RqqmlI09lGElqMirLWqrUA7qZjF91s6uEVakXgOPtBSb//9LK29O9Y3UB7j5y&#10;ZkQDjr6DKVYoFlQXFIMeILXWz+G7s/AO3WfqEDDoPZSx9650TfyiKwY74H66QIxUTEI5nX0aX01g&#10;krDN3qfc2XOodT58UdSwKOTcgb8EqzhtfcAz4Dq4xEqedF1saq3jJRrW2rGTANdtVQcVH4iI37y0&#10;ib6GYlRv7jUqDcu5Suy27ypKodt3CaIPQ8d7Kp4AhKN+nryVmxrVt8KHe+EwQGgQSxHucJSa2pzT&#10;WeKsIvfzb/roD15h5azFQObc/zgKpzjTXw0Yj9M7CG4Q9oNgjs2a0PcE62ZlEhHggh7E0lHziF1Z&#10;xSowCSNRK+dhENehXwvsmlSrVXLCjFoRtmZnZUw9oPzQPQpnzxzFKbmlYVTF/BVVvW8iy66OAbgn&#10;HiOuPYqgKF4w34ms8y7GBXp5T17Pf4zlLwAAAP//AwBQSwMEFAAGAAgAAAAhAKlUB6jgAAAACAEA&#10;AA8AAABkcnMvZG93bnJldi54bWxMjzFPwzAQhXck/oN1SCwodUpClYY4VVXBAEtF6MLmxtc4EJ8j&#10;22nDv8dMMD7dp/e+qzazGdgZne8tCVguUmBIrVU9dQIO789JAcwHSUoOllDAN3rY1NdXlSyVvdAb&#10;npvQsVhCvpQCdAhjyblvNRrpF3ZEireTdUaGGF3HlZOXWG4Gfp+mK25kT3FByxF3GtuvZjIC9vnH&#10;Xt9Np6fXbZ65l8O0W312jRC3N/P2EVjAOfzB8Ksf1aGOTkc7kfJsEJDkWbGOrIB1DiwCybLIgB1j&#10;fgBeV/z/A/UPAAAA//8DAFBLAQItABQABgAIAAAAIQC2gziS/gAAAOEBAAATAAAAAAAAAAAAAAAA&#10;AAAAAABbQ29udGVudF9UeXBlc10ueG1sUEsBAi0AFAAGAAgAAAAhADj9If/WAAAAlAEAAAsAAAAA&#10;AAAAAAAAAAAALwEAAF9yZWxzLy5yZWxzUEsBAi0AFAAGAAgAAAAhAIBos7o6AgAAeQQAAA4AAAAA&#10;AAAAAAAAAAAALgIAAGRycy9lMm9Eb2MueG1sUEsBAi0AFAAGAAgAAAAhAKlUB6jgAAAACAEAAA8A&#10;AAAAAAAAAAAAAAAAlAQAAGRycy9kb3ducmV2LnhtbFBLBQYAAAAABAAEAPMAAAChBQAAAAA=&#10;" stroked="f">
+                <v:textbox style="mso-fit-shape-to-text:t" inset="0,0,0,0">
+                  <w:txbxContent>
+                    <w:p>
+                      <w:pPr>
+                        <w:pStyle w:val="Lgende"/>
+                        <w:rPr>
+                          <w:noProof/>
+                          <w:sz w:val="20"/>
+                          <w:szCs w:val="20"/>
+                        </w:rPr>
+                      </w:pPr>
+                      <w:r>
+                        <w:rPr>
+                          <w:noProof/>
+                        </w:rPr>
+                        <w:fldChar w:fldCharType="begin"/>
+                      </w:r>
+                      <w:r>
+                        <w:rPr>
+                          <w:noProof/>
+                        </w:rPr>
+                        <w:instrText xml:space="preserve"> SEQ Figure \* ARABIC </w:instrText>
+                      </w:r>
+                      <w:r>
+                        <w:rPr>
+                          <w:noProof/>
+                        </w:rPr>
+                        <w:fldChar w:fldCharType="separate"/>
+                      </w:r>
+                      <w:r>
+                        <w:rPr>
+                          <w:noProof/>
+                        </w:rPr>
+                        <w:t>5</w:t>
+                      </w:r>
+                      <w:r>
+                        <w:rPr>
+                          <w:noProof/>
+                        </w:rPr>
+                        <w:fldChar w:fldCharType="end"/>
+                      </w:r>
+                      <w:r>
+                        <w:t xml:space="preserve"> Interface permettant la modification des utilisateurs ainsi que leur </w:t>
+                      </w:r>
+                      <w:r>
+                        <w:t>suppression</w:t>
+                      </w:r>
+                    </w:p>
+                  </w:txbxContent>
+                </v:textbox>
+                <w10:wrap type="square"/>
+              </v:shape>
+            </w:pict>
+          </mc:Fallback>
+        </mc:AlternateContent>
+      </w:r>
+    </w:p>
+    <w:p/>
+    <w:p>
+      <w:pPr>
+        <w:pStyle w:val="Titre2"/>
+      </w:pPr>
+      <w:r>
         <w:t>Choix des composants</w:t>
       </w:r>
     </w:p>
+    <w:p/>
     <w:p>
       <w:pPr>
         <w:pStyle w:val="Titre1"/>
       </w:pPr>
-      <w:bookmarkStart w:id="2" w:name="_Toc450574367"/>
+      <w:bookmarkStart w:id="3" w:name="_Toc450574367"/>
       <w:r>
         <w:t>Analyse organique</w:t>
       </w:r>
-      <w:bookmarkEnd w:id="2"/>
+      <w:bookmarkEnd w:id="3"/>
     </w:p>
     <w:p/>
     <w:p>
       <w:pPr>
         <w:pStyle w:val="Titre1"/>
       </w:pPr>
-      <w:bookmarkStart w:id="3" w:name="_Toc450574368"/>
+      <w:bookmarkStart w:id="4" w:name="_Toc450574368"/>
       <w:r>
         <w:t>Protocole de</w:t>
       </w:r>
-      <w:bookmarkStart w:id="4" w:name="_GoBack"/>
+      <w:r>
+        <w:t xml:space="preserve"> tests</w:t>
+      </w:r>
       <w:bookmarkEnd w:id="4"/>
-      <w:r>
-        <w:t xml:space="preserve"> tests</w:t>
-      </w:r>
-      <w:bookmarkEnd w:id="3"/>
     </w:p>
     <w:p/>
     <w:p>
@@ -566,8 +1966,8 @@
     </w:p>
     <w:p/>
     <w:sectPr>
-      <w:headerReference w:type="default" r:id="rId7"/>
-      <w:footerReference w:type="default" r:id="rId8"/>
+      <w:headerReference w:type="default" r:id="rId13"/>
+      <w:footerReference w:type="default" r:id="rId14"/>
       <w:pgSz w:w="11906" w:h="16838"/>
       <w:pgMar w:top="1417" w:right="1417" w:bottom="1417" w:left="1417" w:header="708" w:footer="708" w:gutter="0"/>
       <w:cols w:space="708"/>
@@ -749,7 +2149,7 @@
               <w:szCs w:val="18"/>
               <w:lang w:val="fr-FR"/>
             </w:rPr>
-            <w:t>3</w:t>
+            <w:t>1</w:t>
           </w:r>
           <w:r>
             <w:rPr>
@@ -817,8 +2217,15 @@
         <w:lang w:val="de-CH"/>
       </w:rPr>
       <w:tab/>
+    </w:r>
+    <w:proofErr w:type="spellStart"/>
+    <w:r>
+      <w:rPr>
+        <w:lang w:val="de-CH"/>
+      </w:rPr>
       <w:t>TalkEntreprise</w:t>
     </w:r>
+    <w:proofErr w:type="spellEnd"/>
     <w:r>
       <w:rPr>
         <w:lang w:val="de-CH"/>
@@ -828,6 +2235,127 @@
     </w:r>
   </w:p>
 </w:hdr>
+</file>
+
+<file path=word/numbering.xml><?xml version="1.0" encoding="utf-8"?>
+<w:numbering xmlns:wpc="http://schemas.microsoft.com/office/word/2010/wordprocessingCanvas" xmlns:mc="http://schemas.openxmlformats.org/markup-compatibility/2006" xmlns:o="urn:schemas-microsoft-com:office:office" xmlns:r="http://schemas.openxmlformats.org/officeDocument/2006/relationships" xmlns:m="http://schemas.openxmlformats.org/officeDocument/2006/math" xmlns:v="urn:schemas-microsoft-com:vml" xmlns:wp14="http://schemas.microsoft.com/office/word/2010/wordprocessingDrawing" xmlns:wp="http://schemas.openxmlformats.org/drawingml/2006/wordprocessingDrawing" xmlns:w10="urn:schemas-microsoft-com:office:word" xmlns:w="http://schemas.openxmlformats.org/wordprocessingml/2006/main" xmlns:w14="http://schemas.microsoft.com/office/word/2010/wordml" xmlns:wpg="http://schemas.microsoft.com/office/word/2010/wordprocessingGroup" xmlns:wpi="http://schemas.microsoft.com/office/word/2010/wordprocessingInk" xmlns:wne="http://schemas.microsoft.com/office/word/2006/wordml" xmlns:wps="http://schemas.microsoft.com/office/word/2010/wordprocessingShape" mc:Ignorable="w14 wp14">
+  <w:abstractNum w:abstractNumId="0">
+    <w:nsid w:val="5E3E2F76"/>
+    <w:multiLevelType w:val="hybridMultilevel"/>
+    <w:tmpl w:val="166446E6"/>
+    <w:lvl w:ilvl="0" w:tplc="100C0001">
+      <w:start w:val="1"/>
+      <w:numFmt w:val="bullet"/>
+      <w:lvlText w:val=""/>
+      <w:lvlJc w:val="left"/>
+      <w:pPr>
+        <w:ind w:left="720" w:hanging="360"/>
+      </w:pPr>
+      <w:rPr>
+        <w:rFonts w:ascii="Symbol" w:hAnsi="Symbol" w:hint="default"/>
+      </w:rPr>
+    </w:lvl>
+    <w:lvl w:ilvl="1" w:tplc="100C0003">
+      <w:start w:val="1"/>
+      <w:numFmt w:val="bullet"/>
+      <w:lvlText w:val="o"/>
+      <w:lvlJc w:val="left"/>
+      <w:pPr>
+        <w:ind w:left="1440" w:hanging="360"/>
+      </w:pPr>
+      <w:rPr>
+        <w:rFonts w:ascii="Courier New" w:hAnsi="Courier New" w:cs="Courier New" w:hint="default"/>
+      </w:rPr>
+    </w:lvl>
+    <w:lvl w:ilvl="2" w:tplc="100C0005" w:tentative="1">
+      <w:start w:val="1"/>
+      <w:numFmt w:val="bullet"/>
+      <w:lvlText w:val=""/>
+      <w:lvlJc w:val="left"/>
+      <w:pPr>
+        <w:ind w:left="2160" w:hanging="360"/>
+      </w:pPr>
+      <w:rPr>
+        <w:rFonts w:ascii="Wingdings" w:hAnsi="Wingdings" w:hint="default"/>
+      </w:rPr>
+    </w:lvl>
+    <w:lvl w:ilvl="3" w:tplc="100C0001" w:tentative="1">
+      <w:start w:val="1"/>
+      <w:numFmt w:val="bullet"/>
+      <w:lvlText w:val=""/>
+      <w:lvlJc w:val="left"/>
+      <w:pPr>
+        <w:ind w:left="2880" w:hanging="360"/>
+      </w:pPr>
+      <w:rPr>
+        <w:rFonts w:ascii="Symbol" w:hAnsi="Symbol" w:hint="default"/>
+      </w:rPr>
+    </w:lvl>
+    <w:lvl w:ilvl="4" w:tplc="100C0003" w:tentative="1">
+      <w:start w:val="1"/>
+      <w:numFmt w:val="bullet"/>
+      <w:lvlText w:val="o"/>
+      <w:lvlJc w:val="left"/>
+      <w:pPr>
+        <w:ind w:left="3600" w:hanging="360"/>
+      </w:pPr>
+      <w:rPr>
+        <w:rFonts w:ascii="Courier New" w:hAnsi="Courier New" w:cs="Courier New" w:hint="default"/>
+      </w:rPr>
+    </w:lvl>
+    <w:lvl w:ilvl="5" w:tplc="100C0005" w:tentative="1">
+      <w:start w:val="1"/>
+      <w:numFmt w:val="bullet"/>
+      <w:lvlText w:val=""/>
+      <w:lvlJc w:val="left"/>
+      <w:pPr>
+        <w:ind w:left="4320" w:hanging="360"/>
+      </w:pPr>
+      <w:rPr>
+        <w:rFonts w:ascii="Wingdings" w:hAnsi="Wingdings" w:hint="default"/>
+      </w:rPr>
+    </w:lvl>
+    <w:lvl w:ilvl="6" w:tplc="100C0001" w:tentative="1">
+      <w:start w:val="1"/>
+      <w:numFmt w:val="bullet"/>
+      <w:lvlText w:val=""/>
+      <w:lvlJc w:val="left"/>
+      <w:pPr>
+        <w:ind w:left="5040" w:hanging="360"/>
+      </w:pPr>
+      <w:rPr>
+        <w:rFonts w:ascii="Symbol" w:hAnsi="Symbol" w:hint="default"/>
+      </w:rPr>
+    </w:lvl>
+    <w:lvl w:ilvl="7" w:tplc="100C0003" w:tentative="1">
+      <w:start w:val="1"/>
+      <w:numFmt w:val="bullet"/>
+      <w:lvlText w:val="o"/>
+      <w:lvlJc w:val="left"/>
+      <w:pPr>
+        <w:ind w:left="5760" w:hanging="360"/>
+      </w:pPr>
+      <w:rPr>
+        <w:rFonts w:ascii="Courier New" w:hAnsi="Courier New" w:cs="Courier New" w:hint="default"/>
+      </w:rPr>
+    </w:lvl>
+    <w:lvl w:ilvl="8" w:tplc="100C0005" w:tentative="1">
+      <w:start w:val="1"/>
+      <w:numFmt w:val="bullet"/>
+      <w:lvlText w:val=""/>
+      <w:lvlJc w:val="left"/>
+      <w:pPr>
+        <w:ind w:left="6480" w:hanging="360"/>
+      </w:pPr>
+      <w:rPr>
+        <w:rFonts w:ascii="Wingdings" w:hAnsi="Wingdings" w:hint="default"/>
+      </w:rPr>
+    </w:lvl>
+  </w:abstractNum>
+  <w:num w:numId="1">
+    <w:abstractNumId w:val="0"/>
+  </w:num>
+</w:numbering>
 </file>
 
 <file path=word/styles.xml><?xml version="1.0" encoding="utf-8"?>
@@ -1277,6 +2805,17 @@
       <w:szCs w:val="16"/>
     </w:rPr>
   </w:style>
+  <w:style w:type="paragraph" w:styleId="Paragraphedeliste">
+    <w:name w:val="List Paragraph"/>
+    <w:basedOn w:val="Normal"/>
+    <w:uiPriority w:val="34"/>
+    <w:qFormat/>
+    <w:rsid w:val="00680895"/>
+    <w:pPr>
+      <w:ind w:left="720"/>
+      <w:contextualSpacing/>
+    </w:pPr>
+  </w:style>
 </w:styles>
 </file>
 
@@ -1726,6 +3265,17 @@
       <w:sz w:val="16"/>
       <w:szCs w:val="16"/>
     </w:rPr>
+  </w:style>
+  <w:style w:type="paragraph" w:styleId="Paragraphedeliste">
+    <w:name w:val="List Paragraph"/>
+    <w:basedOn w:val="Normal"/>
+    <w:uiPriority w:val="34"/>
+    <w:qFormat/>
+    <w:rsid w:val="00680895"/>
+    <w:pPr>
+      <w:ind w:left="720"/>
+      <w:contextualSpacing/>
+    </w:pPr>
   </w:style>
 </w:styles>
 </file>

</xml_diff>